<commit_message>
moved docs to subdir
</commit_message>
<xml_diff>
--- a/readme.docx
+++ b/readme.docx
@@ -120,25 +120,12 @@
         <w:t xml:space="preserve">ython as a programming language for this project because it allows fast modification-experimentation cycles, which is important in projects like this where the solution is likely to change during implementation.  </w:t>
       </w:r>
       <w:r>
-        <w:t xml:space="preserve">For configuration management I chose </w:t>
-      </w:r>
-      <w:proofErr w:type="spellStart"/>
-      <w:r>
-        <w:t>git</w:t>
-      </w:r>
-      <w:proofErr w:type="spellEnd"/>
-      <w:r>
-        <w:t xml:space="preserve"> because it is free, easy to use and manages the repositories locally. The project was also pushed to GitHub and can be found here: </w:t>
-      </w:r>
-    </w:p>
-    <w:p>
-      <w:r>
-        <w:t>As an overarching tradeoff I considered whether it is better to focus on speed or correctness and decided to place correctness first (hence the choice of branch and bound algorithm) for two reasons: lots of research is available on improving the existing underlying algorithm, which makes correctness the more difficult part; and for real life applications, specifically in life-critical domain such as driving a car, correctness is undoubtedly a</w:t>
-      </w:r>
-      <w:bookmarkStart w:id="0" w:name="_GoBack"/>
-      <w:bookmarkEnd w:id="0"/>
-      <w:r>
-        <w:t xml:space="preserve"> mandatory requirement. </w:t>
+        <w:t xml:space="preserve">For configuration management I chose git because it is free, easy to use and manages the repositories locally. The project was also pushed to GitHub and can be found here: </w:t>
+      </w:r>
+    </w:p>
+    <w:p>
+      <w:r>
+        <w:t xml:space="preserve">As an overarching tradeoff I considered whether it is better to focus on speed or correctness and decided to place correctness first (hence the choice of branch and bound algorithm) for two reasons: lots of research is available on improving the existing underlying algorithm, which makes correctness the more difficult part; and for real life applications, specifically in life-critical domain such as driving a car, correctness is undoubtedly a mandatory requirement. </w:t>
       </w:r>
     </w:p>
     <w:p>
@@ -356,37 +343,20 @@
     </w:p>
     <w:p>
       <w:r>
-        <w:t>#Jobs\#</w:t>
-      </w:r>
-      <w:proofErr w:type="gramStart"/>
-      <w:r>
-        <w:t xml:space="preserve">Resources  </w:t>
-      </w:r>
-      <w:r>
-        <w:tab/>
-      </w:r>
-      <w:proofErr w:type="gramEnd"/>
-      <w:r>
-        <w:t xml:space="preserve"> </w:t>
-      </w:r>
-      <w:r>
-        <w:t xml:space="preserve">|  1|  |  2|  |  3|  |  4|  |  5|  |  6|  |  7|  |  8|  |  9|  | 10|  </w:t>
-      </w:r>
-    </w:p>
-    <w:p>
-      <w:r>
-        <w:tab/>
-      </w:r>
-      <w:r>
-        <w:tab/>
-      </w:r>
-      <w:proofErr w:type="gramStart"/>
-      <w:r>
-        <w:t>|  1</w:t>
-      </w:r>
-      <w:proofErr w:type="gramEnd"/>
-      <w:r>
-        <w:t>|</w:t>
+        <w:t xml:space="preserve">#Jobs\#Resources  </w:t>
+      </w:r>
+      <w:r>
+        <w:tab/>
+        <w:t xml:space="preserve"> |  1|  |  2|  |  3|  |  4|  |  5|  |  6|  |  7|  |  8|  |  9|  | 10|  </w:t>
+      </w:r>
+    </w:p>
+    <w:p>
+      <w:r>
+        <w:tab/>
+      </w:r>
+      <w:r>
+        <w:tab/>
+        <w:t>|  1|</w:t>
       </w:r>
       <w:r>
         <w:tab/>
@@ -399,14 +369,7 @@
       </w:r>
       <w:r>
         <w:tab/>
-      </w:r>
-      <w:proofErr w:type="gramStart"/>
-      <w:r>
-        <w:t>|  2</w:t>
-      </w:r>
-      <w:proofErr w:type="gramEnd"/>
-      <w:r>
-        <w:t>|</w:t>
+        <w:t>|  2|</w:t>
       </w:r>
       <w:r>
         <w:tab/>
@@ -419,14 +382,7 @@
       </w:r>
       <w:r>
         <w:tab/>
-      </w:r>
-      <w:proofErr w:type="gramStart"/>
-      <w:r>
-        <w:t>|  3</w:t>
-      </w:r>
-      <w:proofErr w:type="gramEnd"/>
-      <w:r>
-        <w:t>|</w:t>
+        <w:t>|  3|</w:t>
       </w:r>
       <w:r>
         <w:tab/>
@@ -439,14 +395,7 @@
       </w:r>
       <w:r>
         <w:tab/>
-      </w:r>
-      <w:proofErr w:type="gramStart"/>
-      <w:r>
-        <w:t>|  4</w:t>
-      </w:r>
-      <w:proofErr w:type="gramEnd"/>
-      <w:r>
-        <w:t>|</w:t>
+        <w:t>|  4|</w:t>
       </w:r>
       <w:r>
         <w:tab/>
@@ -459,14 +408,7 @@
       </w:r>
       <w:r>
         <w:tab/>
-      </w:r>
-      <w:proofErr w:type="gramStart"/>
-      <w:r>
-        <w:t>|  5</w:t>
-      </w:r>
-      <w:proofErr w:type="gramEnd"/>
-      <w:r>
-        <w:t>|</w:t>
+        <w:t>|  5|</w:t>
       </w:r>
       <w:r>
         <w:tab/>
@@ -479,14 +421,7 @@
       </w:r>
       <w:r>
         <w:tab/>
-      </w:r>
-      <w:proofErr w:type="gramStart"/>
-      <w:r>
-        <w:t>|  6</w:t>
-      </w:r>
-      <w:proofErr w:type="gramEnd"/>
-      <w:r>
-        <w:t>|</w:t>
+        <w:t>|  6|</w:t>
       </w:r>
       <w:r>
         <w:tab/>
@@ -499,14 +434,7 @@
       </w:r>
       <w:r>
         <w:tab/>
-      </w:r>
-      <w:proofErr w:type="gramStart"/>
-      <w:r>
-        <w:t>|  7</w:t>
-      </w:r>
-      <w:proofErr w:type="gramEnd"/>
-      <w:r>
-        <w:t>|</w:t>
+        <w:t>|  7|</w:t>
       </w:r>
       <w:r>
         <w:tab/>
@@ -519,14 +447,7 @@
       </w:r>
       <w:r>
         <w:tab/>
-      </w:r>
-      <w:proofErr w:type="gramStart"/>
-      <w:r>
-        <w:t>|  8</w:t>
-      </w:r>
-      <w:proofErr w:type="gramEnd"/>
-      <w:r>
-        <w:t>|</w:t>
+        <w:t>|  8|</w:t>
       </w:r>
       <w:r>
         <w:tab/>
@@ -539,14 +460,7 @@
       </w:r>
       <w:r>
         <w:tab/>
-      </w:r>
-      <w:proofErr w:type="gramStart"/>
-      <w:r>
-        <w:t>|  9</w:t>
-      </w:r>
-      <w:proofErr w:type="gramEnd"/>
-      <w:r>
-        <w:t>|</w:t>
+        <w:t>|  9|</w:t>
       </w:r>
       <w:r>
         <w:tab/>
@@ -563,15 +477,7 @@
       </w:r>
       <w:r>
         <w:tab/>
-        <w:t xml:space="preserve">    1.0    1.1    1.6    4.4    6.3   24.5   </w:t>
-      </w:r>
-      <w:proofErr w:type="gramStart"/>
-      <w:r>
-        <w:t>88.0  236.7</w:t>
-      </w:r>
-      <w:proofErr w:type="gramEnd"/>
-      <w:r>
-        <w:t xml:space="preserve">  585.8 3122.3</w:t>
+        <w:t xml:space="preserve">    1.0    1.1    1.6    4.4    6.3   24.5   88.0  236.7  585.8 3122.3</w:t>
       </w:r>
       <w:r>
         <w:tab/>
@@ -1201,15 +1107,7 @@
           <w:iCs/>
         </w:rPr>
         <w:tab/>
-        <w:t>core3:  |task9................|           |task7...................................</w:t>
-      </w:r>
-      <w:proofErr w:type="gramStart"/>
-      <w:r>
-        <w:rPr>
-          <w:i/>
-          <w:iCs/>
-        </w:rPr>
-        <w:t xml:space="preserve">| </w:t>
+        <w:t xml:space="preserve">core3:  |task9................|           |task7...................................| </w:t>
       </w:r>
       <w:r>
         <w:rPr>
@@ -1223,15 +1121,7 @@
           <w:i/>
           <w:iCs/>
         </w:rPr>
-        <w:t>85</w:t>
-      </w:r>
-      <w:proofErr w:type="gramEnd"/>
-      <w:r>
-        <w:rPr>
-          <w:i/>
-          <w:iCs/>
-        </w:rPr>
-        <w:t>%</w:t>
+        <w:t>85%</w:t>
       </w:r>
     </w:p>
     <w:p>
@@ -1268,35 +1158,7 @@
           <w:szCs w:val="16"/>
         </w:rPr>
         <w:tab/>
-      </w:r>
-      <w:r>
-        <w:rPr>
-          <w:i/>
-          <w:iCs/>
-          <w:sz w:val="16"/>
-          <w:szCs w:val="16"/>
-        </w:rPr>
-        <w:t xml:space="preserve">0    21   43   65   87   </w:t>
-      </w:r>
-      <w:proofErr w:type="gramStart"/>
-      <w:r>
-        <w:rPr>
-          <w:i/>
-          <w:iCs/>
-          <w:sz w:val="16"/>
-          <w:szCs w:val="16"/>
-        </w:rPr>
-        <w:t>109  131</w:t>
-      </w:r>
-      <w:proofErr w:type="gramEnd"/>
-      <w:r>
-        <w:rPr>
-          <w:i/>
-          <w:iCs/>
-          <w:sz w:val="16"/>
-          <w:szCs w:val="16"/>
-        </w:rPr>
-        <w:t xml:space="preserve">  153  175  196  218  240  262  284  306  328  350 </w:t>
+        <w:t xml:space="preserve">0    21   43   65   87   109  131  153  175  196  218  240  262  284  306  328  350 </w:t>
       </w:r>
       <w:r>
         <w:rPr>
@@ -1316,31 +1178,10 @@
         <w:spacing w:after="0"/>
       </w:pPr>
       <w:r>
-        <w:t xml:space="preserve">Finally, a metric called </w:t>
-      </w:r>
-      <w:proofErr w:type="spellStart"/>
-      <w:r>
-        <w:t>makespan</w:t>
-      </w:r>
-      <w:proofErr w:type="spellEnd"/>
-      <w:r>
-        <w:t xml:space="preserve"> is printed. </w:t>
-      </w:r>
-      <w:proofErr w:type="spellStart"/>
-      <w:r>
-        <w:t>Makespan</w:t>
-      </w:r>
-      <w:proofErr w:type="spellEnd"/>
-      <w:r>
-        <w:t xml:space="preserve"> is the time that it took to execute all the tasks with the given schedule and is basically the last executed job end time. This metric is very important because in many applications the goal of the algorithm is to minimize the completion time of all the jobs which translates to minimizing the </w:t>
-      </w:r>
-      <w:proofErr w:type="spellStart"/>
-      <w:r>
-        <w:t>makespan</w:t>
-      </w:r>
-      <w:proofErr w:type="spellEnd"/>
-      <w:r>
-        <w:t>.</w:t>
+        <w:t>Finally, a metric called makespan</w:t>
+      </w:r>
+      <w:r>
+        <w:t xml:space="preserve"> is printed. Makespan is the time that it took to execute all the tasks with the given schedule and is basically the last executed job end time. This metric is very important because in many applications the goal of the algorithm is to minimize the completion time of all the jobs which translates to minimizing the makespan.</w:t>
       </w:r>
     </w:p>
     <w:p>
@@ -1351,21 +1192,12 @@
           <w:iCs/>
         </w:rPr>
       </w:pPr>
-      <w:proofErr w:type="spellStart"/>
-      <w:r>
-        <w:rPr>
-          <w:i/>
-          <w:iCs/>
-        </w:rPr>
-        <w:t>Makespan</w:t>
-      </w:r>
-      <w:proofErr w:type="spellEnd"/>
-      <w:r>
-        <w:rPr>
-          <w:i/>
-          <w:iCs/>
-        </w:rPr>
-        <w:t>: 350</w:t>
+      <w:r>
+        <w:rPr>
+          <w:i/>
+          <w:iCs/>
+        </w:rPr>
+        <w:t>Makespan: 350</w:t>
       </w:r>
     </w:p>
     <w:p>
@@ -1473,11 +1305,9 @@
           <w:numId w:val="7"/>
         </w:numPr>
       </w:pPr>
-      <w:proofErr w:type="spellStart"/>
       <w:r>
         <w:t>Makespan</w:t>
       </w:r>
-      <w:proofErr w:type="spellEnd"/>
     </w:p>
     <w:p>
       <w:pPr>
@@ -1508,15 +1338,7 @@
         <w:t>One of the challenges evaluating performance of this algorithm is that there is no reference optimal solution for each given input since this is a problem with the same complexity. Nevertheless, this can be avoided using comparisons to previous runs on the same input across all three implemented metrics.</w:t>
       </w:r>
       <w:r>
-        <w:t xml:space="preserve"> </w:t>
-      </w:r>
-      <w:proofErr w:type="gramStart"/>
-      <w:r>
-        <w:t>Unfortunately</w:t>
-      </w:r>
-      <w:proofErr w:type="gramEnd"/>
-      <w:r>
-        <w:t xml:space="preserve"> comparison of the metrics across different inputs is difficult since the results vary dramatically with the input. Some noise can be cancelled using averaging as was done for the execution time however it raises another problem of computational resources/long execution time. </w:t>
+        <w:t xml:space="preserve"> Unfortunately comparison of the metrics across different inputs is difficult since the results vary dramatically with the input. Some noise can be cancelled using averaging as was done for the execution time however it raises another problem of computational resources/long execution time. </w:t>
       </w:r>
     </w:p>
     <w:p>
@@ -1573,6 +1395,9 @@
           <w:numId w:val="6"/>
         </w:numPr>
       </w:pPr>
+      <w:r>
+        <w:t>Data structures and management – there is a lot of potential to remove redundancy from data structures such as indexing instead of using strings, using trees to store data that need to be constantly sorted and eliminating redundant copying.</w:t>
+      </w:r>
     </w:p>
     <w:p>
       <w:pPr>
@@ -1600,15 +1425,7 @@
         </w:numPr>
       </w:pPr>
       <w:r>
-        <w:t xml:space="preserve">Why does the exhaustive search pack algorithm </w:t>
-      </w:r>
-      <w:proofErr w:type="gramStart"/>
-      <w:r>
-        <w:t>performs</w:t>
-      </w:r>
-      <w:proofErr w:type="gramEnd"/>
-      <w:r>
-        <w:t xml:space="preserve"> significantly better than dynamic programming?</w:t>
+        <w:t>Why does the exhaustive search pack algorithm performs significantly better than dynamic programming?</w:t>
       </w:r>
     </w:p>
     <w:p>
@@ -1620,17 +1437,10 @@
         </w:numPr>
       </w:pPr>
       <w:r>
-        <w:t>Fix dependency generation in tests</w:t>
-      </w:r>
-    </w:p>
-    <w:p>
-      <w:pPr>
-        <w:pStyle w:val="ListParagraph"/>
-        <w:numPr>
-          <w:ilvl w:val="0"/>
-          <w:numId w:val="3"/>
-        </w:numPr>
-      </w:pPr>
+        <w:t>Dependency violation issues</w:t>
+      </w:r>
+      <w:bookmarkStart w:id="0" w:name="_GoBack"/>
+      <w:bookmarkEnd w:id="0"/>
     </w:p>
     <w:sectPr>
       <w:pgSz w:w="12240" w:h="15840"/>
@@ -2506,6 +2316,7 @@
     <w:lsdException w:name="HTML Sample" w:semiHidden="1" w:unhideWhenUsed="1"/>
     <w:lsdException w:name="HTML Typewriter" w:semiHidden="1" w:unhideWhenUsed="1"/>
     <w:lsdException w:name="HTML Variable" w:semiHidden="1" w:unhideWhenUsed="1"/>
+    <w:lsdException w:name="Normal Table" w:semiHidden="1" w:unhideWhenUsed="1"/>
     <w:lsdException w:name="annotation subject" w:semiHidden="1" w:unhideWhenUsed="1"/>
     <w:lsdException w:name="No List" w:semiHidden="1" w:unhideWhenUsed="1"/>
     <w:lsdException w:name="Outline List 1" w:semiHidden="1" w:unhideWhenUsed="1"/>
@@ -2552,8 +2363,10 @@
     <w:lsdException w:name="Table Subtle 2" w:semiHidden="1" w:unhideWhenUsed="1"/>
     <w:lsdException w:name="Table Web 1" w:semiHidden="1" w:unhideWhenUsed="1"/>
     <w:lsdException w:name="Table Web 2" w:semiHidden="1" w:unhideWhenUsed="1"/>
+    <w:lsdException w:name="Table Web 3" w:semiHidden="1" w:unhideWhenUsed="1"/>
     <w:lsdException w:name="Balloon Text" w:semiHidden="1" w:unhideWhenUsed="1"/>
     <w:lsdException w:name="Table Grid" w:uiPriority="39"/>
+    <w:lsdException w:name="Table Theme" w:semiHidden="1" w:unhideWhenUsed="1"/>
     <w:lsdException w:name="Placeholder Text" w:semiHidden="1"/>
     <w:lsdException w:name="No Spacing" w:uiPriority="1" w:qFormat="1"/>
     <w:lsdException w:name="Light Shading" w:uiPriority="60"/>

</xml_diff>

<commit_message>
updated readme with link to gihub
</commit_message>
<xml_diff>
--- a/readme.docx
+++ b/readme.docx
@@ -120,10 +120,28 @@
         <w:t xml:space="preserve">ython as a programming language for this project because it allows fast modification-experimentation cycles, which is important in projects like this where the solution is likely to change during implementation.  </w:t>
       </w:r>
       <w:r>
-        <w:t xml:space="preserve">For configuration management I chose git because it is free, easy to use and manages the repositories locally. The project was also pushed to GitHub and can be found here: </w:t>
-      </w:r>
-    </w:p>
-    <w:p>
+        <w:t xml:space="preserve">For configuration management I chose </w:t>
+      </w:r>
+      <w:proofErr w:type="spellStart"/>
+      <w:r>
+        <w:t>git</w:t>
+      </w:r>
+      <w:proofErr w:type="spellEnd"/>
+      <w:r>
+        <w:t xml:space="preserve"> because it is free, easy to use and manages the repositories locally. The project was also pushed to GitHub and can be found here: </w:t>
+      </w:r>
+      <w:hyperlink r:id="rId6" w:history="1">
+        <w:r>
+          <w:rPr>
+            <w:rStyle w:val="Hyperlink"/>
+          </w:rPr>
+          <w:t>https://github.com/gpavlov2016/MKP.git</w:t>
+        </w:r>
+      </w:hyperlink>
+    </w:p>
+    <w:p>
+      <w:bookmarkStart w:id="0" w:name="_GoBack"/>
+      <w:bookmarkEnd w:id="0"/>
       <w:r>
         <w:t xml:space="preserve">As an overarching tradeoff I considered whether it is better to focus on speed or correctness and decided to place correctness first (hence the choice of branch and bound algorithm) for two reasons: lots of research is available on improving the existing underlying algorithm, which makes correctness the more difficult part; and for real life applications, specifically in life-critical domain such as driving a car, correctness is undoubtedly a mandatory requirement. </w:t>
       </w:r>
@@ -149,7 +167,7 @@
       <w:r>
         <w:t xml:space="preserve">My solution is based on </w:t>
       </w:r>
-      <w:hyperlink r:id="rId6" w:history="1">
+      <w:hyperlink r:id="rId7" w:history="1">
         <w:r>
           <w:rPr>
             <w:rStyle w:val="Hyperlink"/>
@@ -343,10 +361,17 @@
     </w:p>
     <w:p>
       <w:r>
-        <w:t xml:space="preserve">#Jobs\#Resources  </w:t>
-      </w:r>
-      <w:r>
-        <w:tab/>
+        <w:t>#Jobs\#</w:t>
+      </w:r>
+      <w:proofErr w:type="gramStart"/>
+      <w:r>
+        <w:t xml:space="preserve">Resources  </w:t>
+      </w:r>
+      <w:r>
+        <w:tab/>
+      </w:r>
+      <w:proofErr w:type="gramEnd"/>
+      <w:r>
         <w:t xml:space="preserve"> |  1|  |  2|  |  3|  |  4|  |  5|  |  6|  |  7|  |  8|  |  9|  | 10|  </w:t>
       </w:r>
     </w:p>
@@ -356,7 +381,14 @@
       </w:r>
       <w:r>
         <w:tab/>
-        <w:t>|  1|</w:t>
+      </w:r>
+      <w:proofErr w:type="gramStart"/>
+      <w:r>
+        <w:t>|  1</w:t>
+      </w:r>
+      <w:proofErr w:type="gramEnd"/>
+      <w:r>
+        <w:t>|</w:t>
       </w:r>
       <w:r>
         <w:tab/>
@@ -369,7 +401,14 @@
       </w:r>
       <w:r>
         <w:tab/>
-        <w:t>|  2|</w:t>
+      </w:r>
+      <w:proofErr w:type="gramStart"/>
+      <w:r>
+        <w:t>|  2</w:t>
+      </w:r>
+      <w:proofErr w:type="gramEnd"/>
+      <w:r>
+        <w:t>|</w:t>
       </w:r>
       <w:r>
         <w:tab/>
@@ -382,7 +421,14 @@
       </w:r>
       <w:r>
         <w:tab/>
-        <w:t>|  3|</w:t>
+      </w:r>
+      <w:proofErr w:type="gramStart"/>
+      <w:r>
+        <w:t>|  3</w:t>
+      </w:r>
+      <w:proofErr w:type="gramEnd"/>
+      <w:r>
+        <w:t>|</w:t>
       </w:r>
       <w:r>
         <w:tab/>
@@ -395,7 +441,14 @@
       </w:r>
       <w:r>
         <w:tab/>
-        <w:t>|  4|</w:t>
+      </w:r>
+      <w:proofErr w:type="gramStart"/>
+      <w:r>
+        <w:t>|  4</w:t>
+      </w:r>
+      <w:proofErr w:type="gramEnd"/>
+      <w:r>
+        <w:t>|</w:t>
       </w:r>
       <w:r>
         <w:tab/>
@@ -408,7 +461,14 @@
       </w:r>
       <w:r>
         <w:tab/>
-        <w:t>|  5|</w:t>
+      </w:r>
+      <w:proofErr w:type="gramStart"/>
+      <w:r>
+        <w:t>|  5</w:t>
+      </w:r>
+      <w:proofErr w:type="gramEnd"/>
+      <w:r>
+        <w:t>|</w:t>
       </w:r>
       <w:r>
         <w:tab/>
@@ -421,7 +481,14 @@
       </w:r>
       <w:r>
         <w:tab/>
-        <w:t>|  6|</w:t>
+      </w:r>
+      <w:proofErr w:type="gramStart"/>
+      <w:r>
+        <w:t>|  6</w:t>
+      </w:r>
+      <w:proofErr w:type="gramEnd"/>
+      <w:r>
+        <w:t>|</w:t>
       </w:r>
       <w:r>
         <w:tab/>
@@ -434,7 +501,14 @@
       </w:r>
       <w:r>
         <w:tab/>
-        <w:t>|  7|</w:t>
+      </w:r>
+      <w:proofErr w:type="gramStart"/>
+      <w:r>
+        <w:t>|  7</w:t>
+      </w:r>
+      <w:proofErr w:type="gramEnd"/>
+      <w:r>
+        <w:t>|</w:t>
       </w:r>
       <w:r>
         <w:tab/>
@@ -447,7 +521,14 @@
       </w:r>
       <w:r>
         <w:tab/>
-        <w:t>|  8|</w:t>
+      </w:r>
+      <w:proofErr w:type="gramStart"/>
+      <w:r>
+        <w:t>|  8</w:t>
+      </w:r>
+      <w:proofErr w:type="gramEnd"/>
+      <w:r>
+        <w:t>|</w:t>
       </w:r>
       <w:r>
         <w:tab/>
@@ -460,7 +541,14 @@
       </w:r>
       <w:r>
         <w:tab/>
-        <w:t>|  9|</w:t>
+      </w:r>
+      <w:proofErr w:type="gramStart"/>
+      <w:r>
+        <w:t>|  9</w:t>
+      </w:r>
+      <w:proofErr w:type="gramEnd"/>
+      <w:r>
+        <w:t>|</w:t>
       </w:r>
       <w:r>
         <w:tab/>
@@ -477,7 +565,15 @@
       </w:r>
       <w:r>
         <w:tab/>
-        <w:t xml:space="preserve">    1.0    1.1    1.6    4.4    6.3   24.5   88.0  236.7  585.8 3122.3</w:t>
+        <w:t xml:space="preserve">    1.0    1.1    1.6    4.4    6.3   24.5   </w:t>
+      </w:r>
+      <w:proofErr w:type="gramStart"/>
+      <w:r>
+        <w:t>88.0  236.7</w:t>
+      </w:r>
+      <w:proofErr w:type="gramEnd"/>
+      <w:r>
+        <w:t xml:space="preserve">  585.8 3122.3</w:t>
       </w:r>
       <w:r>
         <w:tab/>
@@ -1107,7 +1203,15 @@
           <w:iCs/>
         </w:rPr>
         <w:tab/>
-        <w:t xml:space="preserve">core3:  |task9................|           |task7...................................| </w:t>
+        <w:t>core3:  |task9................|           |task7...................................</w:t>
+      </w:r>
+      <w:proofErr w:type="gramStart"/>
+      <w:r>
+        <w:rPr>
+          <w:i/>
+          <w:iCs/>
+        </w:rPr>
+        <w:t xml:space="preserve">| </w:t>
       </w:r>
       <w:r>
         <w:rPr>
@@ -1121,7 +1225,15 @@
           <w:i/>
           <w:iCs/>
         </w:rPr>
-        <w:t>85%</w:t>
+        <w:t>85</w:t>
+      </w:r>
+      <w:proofErr w:type="gramEnd"/>
+      <w:r>
+        <w:rPr>
+          <w:i/>
+          <w:iCs/>
+        </w:rPr>
+        <w:t>%</w:t>
       </w:r>
     </w:p>
     <w:p>
@@ -1158,7 +1270,27 @@
           <w:szCs w:val="16"/>
         </w:rPr>
         <w:tab/>
-        <w:t xml:space="preserve">0    21   43   65   87   109  131  153  175  196  218  240  262  284  306  328  350 </w:t>
+        <w:t xml:space="preserve">0    21   43   65   87   </w:t>
+      </w:r>
+      <w:proofErr w:type="gramStart"/>
+      <w:r>
+        <w:rPr>
+          <w:i/>
+          <w:iCs/>
+          <w:sz w:val="16"/>
+          <w:szCs w:val="16"/>
+        </w:rPr>
+        <w:t>109  131</w:t>
+      </w:r>
+      <w:proofErr w:type="gramEnd"/>
+      <w:r>
+        <w:rPr>
+          <w:i/>
+          <w:iCs/>
+          <w:sz w:val="16"/>
+          <w:szCs w:val="16"/>
+        </w:rPr>
+        <w:t xml:space="preserve">  153  175  196  218  240  262  284  306  328  350 </w:t>
       </w:r>
       <w:r>
         <w:rPr>
@@ -1178,10 +1310,31 @@
         <w:spacing w:after="0"/>
       </w:pPr>
       <w:r>
-        <w:t>Finally, a metric called makespan</w:t>
-      </w:r>
-      <w:r>
-        <w:t xml:space="preserve"> is printed. Makespan is the time that it took to execute all the tasks with the given schedule and is basically the last executed job end time. This metric is very important because in many applications the goal of the algorithm is to minimize the completion time of all the jobs which translates to minimizing the makespan.</w:t>
+        <w:t xml:space="preserve">Finally, a metric called </w:t>
+      </w:r>
+      <w:proofErr w:type="spellStart"/>
+      <w:r>
+        <w:t>makespan</w:t>
+      </w:r>
+      <w:proofErr w:type="spellEnd"/>
+      <w:r>
+        <w:t xml:space="preserve"> is printed. </w:t>
+      </w:r>
+      <w:proofErr w:type="spellStart"/>
+      <w:r>
+        <w:t>Makespan</w:t>
+      </w:r>
+      <w:proofErr w:type="spellEnd"/>
+      <w:r>
+        <w:t xml:space="preserve"> is the time that it took to execute all the tasks with the given schedule and is basically the last executed job end time. This metric is very important because in many applications the goal of the algorithm is to minimize the completion time of all the jobs which translates to minimizing the </w:t>
+      </w:r>
+      <w:proofErr w:type="spellStart"/>
+      <w:r>
+        <w:t>makespan</w:t>
+      </w:r>
+      <w:proofErr w:type="spellEnd"/>
+      <w:r>
+        <w:t>.</w:t>
       </w:r>
     </w:p>
     <w:p>
@@ -1192,12 +1345,21 @@
           <w:iCs/>
         </w:rPr>
       </w:pPr>
-      <w:r>
-        <w:rPr>
-          <w:i/>
-          <w:iCs/>
-        </w:rPr>
-        <w:t>Makespan: 350</w:t>
+      <w:proofErr w:type="spellStart"/>
+      <w:r>
+        <w:rPr>
+          <w:i/>
+          <w:iCs/>
+        </w:rPr>
+        <w:t>Makespan</w:t>
+      </w:r>
+      <w:proofErr w:type="spellEnd"/>
+      <w:r>
+        <w:rPr>
+          <w:i/>
+          <w:iCs/>
+        </w:rPr>
+        <w:t>: 350</w:t>
       </w:r>
     </w:p>
     <w:p>
@@ -1305,9 +1467,11 @@
           <w:numId w:val="7"/>
         </w:numPr>
       </w:pPr>
+      <w:proofErr w:type="spellStart"/>
       <w:r>
         <w:t>Makespan</w:t>
       </w:r>
+      <w:proofErr w:type="spellEnd"/>
     </w:p>
     <w:p>
       <w:pPr>
@@ -1338,7 +1502,15 @@
         <w:t>One of the challenges evaluating performance of this algorithm is that there is no reference optimal solution for each given input since this is a problem with the same complexity. Nevertheless, this can be avoided using comparisons to previous runs on the same input across all three implemented metrics.</w:t>
       </w:r>
       <w:r>
-        <w:t xml:space="preserve"> Unfortunately comparison of the metrics across different inputs is difficult since the results vary dramatically with the input. Some noise can be cancelled using averaging as was done for the execution time however it raises another problem of computational resources/long execution time. </w:t>
+        <w:t xml:space="preserve"> </w:t>
+      </w:r>
+      <w:proofErr w:type="gramStart"/>
+      <w:r>
+        <w:t>Unfortunately</w:t>
+      </w:r>
+      <w:proofErr w:type="gramEnd"/>
+      <w:r>
+        <w:t xml:space="preserve"> comparison of the metrics across different inputs is difficult since the results vary dramatically with the input. Some noise can be cancelled using averaging as was done for the execution time however it raises another problem of computational resources/long execution time. </w:t>
       </w:r>
     </w:p>
     <w:p>
@@ -1369,7 +1541,7 @@
       <w:r>
         <w:t xml:space="preserve">Various heuristics can be used to improve the effectiveness and efficiency of the algorithm. </w:t>
       </w:r>
-      <w:hyperlink r:id="rId7" w:history="1">
+      <w:hyperlink r:id="rId8" w:history="1">
         <w:r>
           <w:rPr>
             <w:rStyle w:val="Hyperlink"/>
@@ -1425,7 +1597,15 @@
         </w:numPr>
       </w:pPr>
       <w:r>
-        <w:t>Why does the exhaustive search pack algorithm performs significantly better than dynamic programming?</w:t>
+        <w:t xml:space="preserve">Why does the exhaustive search pack algorithm </w:t>
+      </w:r>
+      <w:proofErr w:type="gramStart"/>
+      <w:r>
+        <w:t>performs</w:t>
+      </w:r>
+      <w:proofErr w:type="gramEnd"/>
+      <w:r>
+        <w:t xml:space="preserve"> significantly better than dynamic programming?</w:t>
       </w:r>
     </w:p>
     <w:p>
@@ -1439,8 +1619,6 @@
       <w:r>
         <w:t>Dependency violation issues</w:t>
       </w:r>
-      <w:bookmarkStart w:id="0" w:name="_GoBack"/>
-      <w:bookmarkEnd w:id="0"/>
     </w:p>
     <w:sectPr>
       <w:pgSz w:w="12240" w:h="15840"/>

</xml_diff>